<commit_message>
o quiz está quase completo
</commit_message>
<xml_diff>
--- a/EX3(27-06)/INSTRUÇÕES.docx
+++ b/EX3(27-06)/INSTRUÇÕES.docx
@@ -1,6 +1,6 @@
 
 <file path=word/document.xml><?xml version="1.0" encoding="utf-8"?>
-<w:document xmlns:wpc="http://schemas.microsoft.com/office/word/2010/wordprocessingCanvas" xmlns:cx="http://schemas.microsoft.com/office/drawing/2014/chartex" xmlns:mc="http://schemas.openxmlformats.org/markup-compatibility/2006" xmlns:o="urn:schemas-microsoft-com:office:office" xmlns:r="http://schemas.openxmlformats.org/officeDocument/2006/relationships" xmlns:m="http://schemas.openxmlformats.org/officeDocument/2006/math" xmlns:v="urn:schemas-microsoft-com:vml" xmlns:wp14="http://schemas.microsoft.com/office/word/2010/wordprocessingDrawing" xmlns:wp="http://schemas.openxmlformats.org/drawingml/2006/wordprocessingDrawing" xmlns:w10="urn:schemas-microsoft-com:office:word" xmlns:w="http://schemas.openxmlformats.org/wordprocessingml/2006/main" xmlns:w14="http://schemas.microsoft.com/office/word/2010/wordml" xmlns:w15="http://schemas.microsoft.com/office/word/2012/wordml" xmlns:w16se="http://schemas.microsoft.com/office/word/2015/wordml/symex" xmlns:wpg="http://schemas.microsoft.com/office/word/2010/wordprocessingGroup" xmlns:wpi="http://schemas.microsoft.com/office/word/2010/wordprocessingInk" xmlns:wne="http://schemas.microsoft.com/office/word/2006/wordml" xmlns:wps="http://schemas.microsoft.com/office/word/2010/wordprocessingShape" mc:Ignorable="w14 w15 w16se wp14">
+<w:document xmlns:wpc="http://schemas.microsoft.com/office/word/2010/wordprocessingCanvas" xmlns:cx="http://schemas.microsoft.com/office/drawing/2014/chartex" xmlns:cx1="http://schemas.microsoft.com/office/drawing/2015/9/8/chartex" xmlns:mc="http://schemas.openxmlformats.org/markup-compatibility/2006" xmlns:o="urn:schemas-microsoft-com:office:office" xmlns:r="http://schemas.openxmlformats.org/officeDocument/2006/relationships" xmlns:m="http://schemas.openxmlformats.org/officeDocument/2006/math" xmlns:v="urn:schemas-microsoft-com:vml" xmlns:wp14="http://schemas.microsoft.com/office/word/2010/wordprocessingDrawing" xmlns:wp="http://schemas.openxmlformats.org/drawingml/2006/wordprocessingDrawing" xmlns:w10="urn:schemas-microsoft-com:office:word" xmlns:w="http://schemas.openxmlformats.org/wordprocessingml/2006/main" xmlns:w14="http://schemas.microsoft.com/office/word/2010/wordml" xmlns:w15="http://schemas.microsoft.com/office/word/2012/wordml" xmlns:w16se="http://schemas.microsoft.com/office/word/2015/wordml/symex" xmlns:wpg="http://schemas.microsoft.com/office/word/2010/wordprocessingGroup" xmlns:wpi="http://schemas.microsoft.com/office/word/2010/wordprocessingInk" xmlns:wne="http://schemas.microsoft.com/office/word/2006/wordml" xmlns:wps="http://schemas.microsoft.com/office/word/2010/wordprocessingShape" mc:Ignorable="w14 w15 w16se wp14">
   <w:body>
     <w:p>
       <w:r>
@@ -76,160 +76,168 @@
     <w:p/>
     <w:p>
       <w:r>
-        <w:t>Tema: Escolha um tema pa</w:t>
+        <w:t xml:space="preserve">Tema: Escolha um tema para o </w:t>
+      </w:r>
+      <w:proofErr w:type="spellStart"/>
+      <w:r>
+        <w:t>quiz</w:t>
+      </w:r>
+      <w:proofErr w:type="spellEnd"/>
+      <w:r>
+        <w:t>, como história, geografia, cultura pop ou qualquer outro que seja interessante para os alunos.</w:t>
+      </w:r>
+    </w:p>
+    <w:p/>
+    <w:p>
+      <w:r>
+        <w:t xml:space="preserve">Perguntas e Respostas: Crie um </w:t>
+      </w:r>
+      <w:proofErr w:type="spellStart"/>
+      <w:r>
+        <w:t>array</w:t>
+      </w:r>
+      <w:proofErr w:type="spellEnd"/>
+      <w:r>
+        <w:t xml:space="preserve"> contendo as perguntas e respostas do </w:t>
+      </w:r>
+      <w:proofErr w:type="spellStart"/>
+      <w:r>
+        <w:t>quiz</w:t>
+      </w:r>
+      <w:proofErr w:type="spellEnd"/>
+      <w:r>
+        <w:t xml:space="preserve">, repostas do </w:t>
+      </w:r>
+      <w:proofErr w:type="spellStart"/>
+      <w:r>
+        <w:t>quizz</w:t>
+      </w:r>
+      <w:proofErr w:type="spellEnd"/>
+      <w:r>
+        <w:t xml:space="preserve"> e respostas corretas do </w:t>
+      </w:r>
+      <w:proofErr w:type="spellStart"/>
+      <w:r>
+        <w:t>quizz</w:t>
+      </w:r>
+      <w:proofErr w:type="spellEnd"/>
+      <w:r>
+        <w:t>.</w:t>
+      </w:r>
+    </w:p>
+    <w:p/>
+    <w:p>
+      <w:proofErr w:type="gramStart"/>
+      <w:r>
+        <w:t>pergunta</w:t>
+      </w:r>
+      <w:proofErr w:type="gramEnd"/>
+      <w:r>
+        <w:t xml:space="preserve">: A pergunta do </w:t>
+      </w:r>
+      <w:proofErr w:type="spellStart"/>
+      <w:r>
+        <w:t>quiz</w:t>
+      </w:r>
+      <w:proofErr w:type="spellEnd"/>
+      <w:r>
+        <w:t xml:space="preserve"> (</w:t>
+      </w:r>
+      <w:proofErr w:type="spellStart"/>
+      <w:r>
+        <w:t>string</w:t>
+      </w:r>
+      <w:proofErr w:type="spellEnd"/>
+      <w:r>
+        <w:t>).</w:t>
+      </w:r>
+    </w:p>
+    <w:p>
+      <w:proofErr w:type="gramStart"/>
+      <w:r>
+        <w:t>respostas</w:t>
+      </w:r>
+      <w:proofErr w:type="gramEnd"/>
+      <w:r>
+        <w:t xml:space="preserve">: Um </w:t>
+      </w:r>
+      <w:proofErr w:type="spellStart"/>
+      <w:r>
+        <w:t>array</w:t>
+      </w:r>
+      <w:proofErr w:type="spellEnd"/>
+      <w:r>
+        <w:t xml:space="preserve"> de </w:t>
+      </w:r>
+      <w:proofErr w:type="spellStart"/>
+      <w:r>
+        <w:t>strings</w:t>
+      </w:r>
+      <w:proofErr w:type="spellEnd"/>
+      <w:r>
+        <w:t xml:space="preserve"> contendo as respostas possíveis, com a resposta correta na primeira posição.</w:t>
+      </w:r>
+    </w:p>
+    <w:p>
+      <w:proofErr w:type="gramStart"/>
+      <w:r>
+        <w:t>correta</w:t>
+      </w:r>
+      <w:proofErr w:type="gramEnd"/>
+      <w:r>
+        <w:t xml:space="preserve">: O índice da resposta correta no </w:t>
+      </w:r>
+      <w:proofErr w:type="spellStart"/>
+      <w:r>
+        <w:t>array</w:t>
+      </w:r>
+      <w:proofErr w:type="spellEnd"/>
+      <w:r>
+        <w:t xml:space="preserve"> respostas.</w:t>
+      </w:r>
+    </w:p>
+    <w:p>
+      <w:r>
+        <w:t xml:space="preserve">Função de Apresentação de Pergunta: Crie uma função que recebe uma pergunta e suas respostas como argumentos e as apresenta ao usuário usando o </w:t>
+      </w:r>
+      <w:proofErr w:type="spellStart"/>
+      <w:r>
+        <w:t>prompt</w:t>
+      </w:r>
+      <w:proofErr w:type="spellEnd"/>
+      <w:r>
+        <w:t>. A função deve retornar a resposta do usuário.</w:t>
+      </w:r>
+    </w:p>
+    <w:p/>
+    <w:p>
+      <w:r>
+        <w:t>Função de Verificação de Resposta: Crie uma função que recebe a resposta do usuário e a resposta correta como argumentos e verifica se a resposta está correta. A função deve retornar um booleano indicando se a resposta está correta ou não.</w:t>
+      </w:r>
+    </w:p>
+    <w:p/>
+    <w:p>
+      <w:r>
+        <w:t>Função de Pontuação: Crie uma função que recebe um booleano indicando se a resposta está correta ou não e atualiza a pontuação do jogador.</w:t>
+      </w:r>
+    </w:p>
+    <w:p/>
+    <w:p>
+      <w:r>
+        <w:t xml:space="preserve">Loop Principal: Utilize um loop para iterar sobre as perguntas do </w:t>
+      </w:r>
+      <w:proofErr w:type="spellStart"/>
+      <w:r>
+        <w:t>quiz</w:t>
+      </w:r>
+      <w:proofErr w:type="spellEnd"/>
+      <w:r>
+        <w:t xml:space="preserve">. Dentro do loop, apresente a pergunta ao usuário </w:t>
       </w:r>
       <w:bookmarkStart w:id="0" w:name="_GoBack"/>
       <w:bookmarkEnd w:id="0"/>
       <w:r>
-        <w:t xml:space="preserve">ra o </w:t>
-      </w:r>
-      <w:proofErr w:type="spellStart"/>
-      <w:r>
-        <w:t>quiz</w:t>
-      </w:r>
-      <w:proofErr w:type="spellEnd"/>
-      <w:r>
-        <w:t>, como história, geografia, cultura pop ou qualquer outro que seja interessante para os alunos.</w:t>
-      </w:r>
-    </w:p>
-    <w:p/>
-    <w:p>
-      <w:r>
-        <w:t xml:space="preserve">Perguntas e Respostas: Crie um </w:t>
-      </w:r>
-      <w:proofErr w:type="spellStart"/>
-      <w:r>
-        <w:t>array</w:t>
-      </w:r>
-      <w:proofErr w:type="spellEnd"/>
-      <w:r>
-        <w:t xml:space="preserve"> de objetos contendo as perguntas e respostas do </w:t>
-      </w:r>
-      <w:proofErr w:type="spellStart"/>
-      <w:r>
-        <w:t>quiz</w:t>
-      </w:r>
-      <w:proofErr w:type="spellEnd"/>
-      <w:r>
-        <w:t>. Cada objeto deve ter as seguintes propriedades:</w:t>
-      </w:r>
-    </w:p>
-    <w:p/>
-    <w:p>
-      <w:proofErr w:type="gramStart"/>
-      <w:r>
-        <w:t>pergunta</w:t>
-      </w:r>
-      <w:proofErr w:type="gramEnd"/>
-      <w:r>
-        <w:t xml:space="preserve">: A pergunta do </w:t>
-      </w:r>
-      <w:proofErr w:type="spellStart"/>
-      <w:r>
-        <w:t>quiz</w:t>
-      </w:r>
-      <w:proofErr w:type="spellEnd"/>
-      <w:r>
-        <w:t xml:space="preserve"> (</w:t>
-      </w:r>
-      <w:proofErr w:type="spellStart"/>
-      <w:r>
-        <w:t>string</w:t>
-      </w:r>
-      <w:proofErr w:type="spellEnd"/>
-      <w:r>
-        <w:t>).</w:t>
-      </w:r>
-    </w:p>
-    <w:p>
-      <w:proofErr w:type="gramStart"/>
-      <w:r>
-        <w:t>respostas</w:t>
-      </w:r>
-      <w:proofErr w:type="gramEnd"/>
-      <w:r>
-        <w:t xml:space="preserve">: Um </w:t>
-      </w:r>
-      <w:proofErr w:type="spellStart"/>
-      <w:r>
-        <w:t>array</w:t>
-      </w:r>
-      <w:proofErr w:type="spellEnd"/>
-      <w:r>
-        <w:t xml:space="preserve"> de </w:t>
-      </w:r>
-      <w:proofErr w:type="spellStart"/>
-      <w:r>
-        <w:t>strings</w:t>
-      </w:r>
-      <w:proofErr w:type="spellEnd"/>
-      <w:r>
-        <w:t xml:space="preserve"> contendo as respostas possíveis, com a resposta correta na primeira posição.</w:t>
-      </w:r>
-    </w:p>
-    <w:p>
-      <w:proofErr w:type="gramStart"/>
-      <w:r>
-        <w:t>correta</w:t>
-      </w:r>
-      <w:proofErr w:type="gramEnd"/>
-      <w:r>
-        <w:t xml:space="preserve">: O índice da resposta correta no </w:t>
-      </w:r>
-      <w:proofErr w:type="spellStart"/>
-      <w:r>
-        <w:t>array</w:t>
-      </w:r>
-      <w:proofErr w:type="spellEnd"/>
-      <w:r>
-        <w:t xml:space="preserve"> respostas.</w:t>
-      </w:r>
-    </w:p>
-    <w:p>
-      <w:r>
-        <w:t xml:space="preserve">Função de Apresentação de Pergunta: Crie uma função que recebe uma pergunta e suas respostas como argumentos e as apresenta ao usuário usando o </w:t>
-      </w:r>
-      <w:proofErr w:type="spellStart"/>
-      <w:r>
-        <w:t>prompt</w:t>
-      </w:r>
-      <w:proofErr w:type="spellEnd"/>
-      <w:r>
-        <w:t>. A função deve retornar a resposta do usuário.</w:t>
-      </w:r>
-    </w:p>
-    <w:p/>
-    <w:p>
-      <w:r>
-        <w:t>Função de Verificação de Resposta: Crie uma função que recebe a resposta do usuário e a resposta correta como argumentos e verifica se a resposta está correta. A função deve retornar um booleano indicando se a resposta está correta ou não.</w:t>
-      </w:r>
-    </w:p>
-    <w:p/>
-    <w:p>
-      <w:r>
-        <w:t xml:space="preserve">Função de Pontuação: Crie uma função que recebe um booleano indicando se a resposta está </w:t>
-      </w:r>
-      <w:proofErr w:type="gramStart"/>
-      <w:r>
-        <w:t>correta</w:t>
-      </w:r>
-      <w:proofErr w:type="gramEnd"/>
-      <w:r>
-        <w:t xml:space="preserve"> ou não e atualiza a pontuação do jogador.</w:t>
-      </w:r>
-    </w:p>
-    <w:p/>
-    <w:p>
-      <w:r>
-        <w:t xml:space="preserve">Loop Principal: Utilize um loop para iterar sobre as perguntas do </w:t>
-      </w:r>
-      <w:proofErr w:type="spellStart"/>
-      <w:r>
-        <w:t>quiz</w:t>
-      </w:r>
-      <w:proofErr w:type="spellEnd"/>
-      <w:r>
-        <w:t>. Dentro do loop, apresente a pergunta ao usuário usando a função de apresentação de pergunta, obtenha a resposta do usuário, verifique se a resposta está correta usando a função de verificação de resposta e atualize a pontuação do jogador usando a função de pontuação.</w:t>
+        <w:t>usando a função de apresentação de pergunta, obtenha a resposta do usuário, verifique se a resposta está correta usando a função de verificação de resposta e atualize a pontuação do jogador usando a função de pontuação.</w:t>
       </w:r>
     </w:p>
     <w:p/>
@@ -247,7 +255,6 @@
         <w:t>.</w:t>
       </w:r>
     </w:p>
-    <w:p/>
     <w:sectPr>
       <w:pgSz w:w="11906" w:h="16838"/>
       <w:pgMar w:top="1417" w:right="1701" w:bottom="1417" w:left="1701" w:header="708" w:footer="708" w:gutter="0"/>

</xml_diff>